<commit_message>
add chef file now
</commit_message>
<xml_diff>
--- a/git practice.docx
+++ b/git practice.docx
@@ -7724,6 +7724,12 @@
     </w:p>
     <w:p/>
     <w:sectPr>
+      <w:headerReference w:type="even" r:id="rId6"/>
+      <w:headerReference w:type="default" r:id="rId7"/>
+      <w:footerReference w:type="even" r:id="rId8"/>
+      <w:footerReference w:type="default" r:id="rId9"/>
+      <w:headerReference w:type="first" r:id="rId10"/>
+      <w:footerReference w:type="first" r:id="rId11"/>
       <w:pgSz w:w="12240" w:h="15840"/>
       <w:pgMar w:top="1440" w:right="1440" w:bottom="1440" w:left="1440" w:header="720" w:footer="720" w:gutter="0"/>
       <w:cols w:space="720"/>
@@ -7731,6 +7737,116 @@
     </w:sectPr>
   </w:body>
 </w:document>
+</file>
+
+<file path=word/endnotes.xml><?xml version="1.0" encoding="utf-8"?>
+<w:endnotes xmlns:ve="http://schemas.openxmlformats.org/markup-compatibility/2006" xmlns:o="urn:schemas-microsoft-com:office:office" xmlns:r="http://schemas.openxmlformats.org/officeDocument/2006/relationships" xmlns:m="http://schemas.openxmlformats.org/officeDocument/2006/math" xmlns:v="urn:schemas-microsoft-com:vml" xmlns:wp="http://schemas.openxmlformats.org/drawingml/2006/wordprocessingDrawing" xmlns:w10="urn:schemas-microsoft-com:office:word" xmlns:w="http://schemas.openxmlformats.org/wordprocessingml/2006/main" xmlns:wne="http://schemas.microsoft.com/office/word/2006/wordml">
+  <w:endnote w:type="separator" w:id="0">
+    <w:p>
+      <w:pPr>
+        <w:spacing w:after="0" w:line="240" w:lineRule="auto"/>
+      </w:pPr>
+      <w:r>
+        <w:separator/>
+      </w:r>
+    </w:p>
+  </w:endnote>
+  <w:endnote w:type="continuationSeparator" w:id="1">
+    <w:p>
+      <w:pPr>
+        <w:spacing w:after="0" w:line="240" w:lineRule="auto"/>
+      </w:pPr>
+      <w:r>
+        <w:continuationSeparator/>
+      </w:r>
+    </w:p>
+  </w:endnote>
+</w:endnotes>
+</file>
+
+<file path=word/footer1.xml><?xml version="1.0" encoding="utf-8"?>
+<w:ftr xmlns:ve="http://schemas.openxmlformats.org/markup-compatibility/2006" xmlns:o="urn:schemas-microsoft-com:office:office" xmlns:r="http://schemas.openxmlformats.org/officeDocument/2006/relationships" xmlns:m="http://schemas.openxmlformats.org/officeDocument/2006/math" xmlns:v="urn:schemas-microsoft-com:vml" xmlns:wp="http://schemas.openxmlformats.org/drawingml/2006/wordprocessingDrawing" xmlns:w10="urn:schemas-microsoft-com:office:word" xmlns:w="http://schemas.openxmlformats.org/wordprocessingml/2006/main" xmlns:wne="http://schemas.microsoft.com/office/word/2006/wordml">
+  <w:p>
+    <w:pPr>
+      <w:pStyle w:val="Footer"/>
+    </w:pPr>
+  </w:p>
+</w:ftr>
+</file>
+
+<file path=word/footer2.xml><?xml version="1.0" encoding="utf-8"?>
+<w:ftr xmlns:ve="http://schemas.openxmlformats.org/markup-compatibility/2006" xmlns:o="urn:schemas-microsoft-com:office:office" xmlns:r="http://schemas.openxmlformats.org/officeDocument/2006/relationships" xmlns:m="http://schemas.openxmlformats.org/officeDocument/2006/math" xmlns:v="urn:schemas-microsoft-com:vml" xmlns:wp="http://schemas.openxmlformats.org/drawingml/2006/wordprocessingDrawing" xmlns:w10="urn:schemas-microsoft-com:office:word" xmlns:w="http://schemas.openxmlformats.org/wordprocessingml/2006/main" xmlns:wne="http://schemas.microsoft.com/office/word/2006/wordml">
+  <w:p>
+    <w:pPr>
+      <w:pStyle w:val="Footer"/>
+    </w:pPr>
+  </w:p>
+</w:ftr>
+</file>
+
+<file path=word/footer3.xml><?xml version="1.0" encoding="utf-8"?>
+<w:ftr xmlns:ve="http://schemas.openxmlformats.org/markup-compatibility/2006" xmlns:o="urn:schemas-microsoft-com:office:office" xmlns:r="http://schemas.openxmlformats.org/officeDocument/2006/relationships" xmlns:m="http://schemas.openxmlformats.org/officeDocument/2006/math" xmlns:v="urn:schemas-microsoft-com:vml" xmlns:wp="http://schemas.openxmlformats.org/drawingml/2006/wordprocessingDrawing" xmlns:w10="urn:schemas-microsoft-com:office:word" xmlns:w="http://schemas.openxmlformats.org/wordprocessingml/2006/main" xmlns:wne="http://schemas.microsoft.com/office/word/2006/wordml">
+  <w:p>
+    <w:pPr>
+      <w:pStyle w:val="Footer"/>
+    </w:pPr>
+  </w:p>
+</w:ftr>
+</file>
+
+<file path=word/footnotes.xml><?xml version="1.0" encoding="utf-8"?>
+<w:footnotes xmlns:ve="http://schemas.openxmlformats.org/markup-compatibility/2006" xmlns:o="urn:schemas-microsoft-com:office:office" xmlns:r="http://schemas.openxmlformats.org/officeDocument/2006/relationships" xmlns:m="http://schemas.openxmlformats.org/officeDocument/2006/math" xmlns:v="urn:schemas-microsoft-com:vml" xmlns:wp="http://schemas.openxmlformats.org/drawingml/2006/wordprocessingDrawing" xmlns:w10="urn:schemas-microsoft-com:office:word" xmlns:w="http://schemas.openxmlformats.org/wordprocessingml/2006/main" xmlns:wne="http://schemas.microsoft.com/office/word/2006/wordml">
+  <w:footnote w:type="separator" w:id="0">
+    <w:p>
+      <w:pPr>
+        <w:spacing w:after="0" w:line="240" w:lineRule="auto"/>
+      </w:pPr>
+      <w:r>
+        <w:separator/>
+      </w:r>
+    </w:p>
+  </w:footnote>
+  <w:footnote w:type="continuationSeparator" w:id="1">
+    <w:p>
+      <w:pPr>
+        <w:spacing w:after="0" w:line="240" w:lineRule="auto"/>
+      </w:pPr>
+      <w:r>
+        <w:continuationSeparator/>
+      </w:r>
+    </w:p>
+  </w:footnote>
+</w:footnotes>
+</file>
+
+<file path=word/header1.xml><?xml version="1.0" encoding="utf-8"?>
+<w:hdr xmlns:ve="http://schemas.openxmlformats.org/markup-compatibility/2006" xmlns:o="urn:schemas-microsoft-com:office:office" xmlns:r="http://schemas.openxmlformats.org/officeDocument/2006/relationships" xmlns:m="http://schemas.openxmlformats.org/officeDocument/2006/math" xmlns:v="urn:schemas-microsoft-com:vml" xmlns:wp="http://schemas.openxmlformats.org/drawingml/2006/wordprocessingDrawing" xmlns:w10="urn:schemas-microsoft-com:office:word" xmlns:w="http://schemas.openxmlformats.org/wordprocessingml/2006/main" xmlns:wne="http://schemas.microsoft.com/office/word/2006/wordml">
+  <w:p>
+    <w:pPr>
+      <w:pStyle w:val="Header"/>
+    </w:pPr>
+  </w:p>
+</w:hdr>
+</file>
+
+<file path=word/header2.xml><?xml version="1.0" encoding="utf-8"?>
+<w:hdr xmlns:ve="http://schemas.openxmlformats.org/markup-compatibility/2006" xmlns:o="urn:schemas-microsoft-com:office:office" xmlns:r="http://schemas.openxmlformats.org/officeDocument/2006/relationships" xmlns:m="http://schemas.openxmlformats.org/officeDocument/2006/math" xmlns:v="urn:schemas-microsoft-com:vml" xmlns:wp="http://schemas.openxmlformats.org/drawingml/2006/wordprocessingDrawing" xmlns:w10="urn:schemas-microsoft-com:office:word" xmlns:w="http://schemas.openxmlformats.org/wordprocessingml/2006/main" xmlns:wne="http://schemas.microsoft.com/office/word/2006/wordml">
+  <w:p>
+    <w:pPr>
+      <w:pStyle w:val="Header"/>
+    </w:pPr>
+  </w:p>
+</w:hdr>
+</file>
+
+<file path=word/header3.xml><?xml version="1.0" encoding="utf-8"?>
+<w:hdr xmlns:ve="http://schemas.openxmlformats.org/markup-compatibility/2006" xmlns:o="urn:schemas-microsoft-com:office:office" xmlns:r="http://schemas.openxmlformats.org/officeDocument/2006/relationships" xmlns:m="http://schemas.openxmlformats.org/officeDocument/2006/math" xmlns:v="urn:schemas-microsoft-com:vml" xmlns:wp="http://schemas.openxmlformats.org/drawingml/2006/wordprocessingDrawing" xmlns:w10="urn:schemas-microsoft-com:office:word" xmlns:w="http://schemas.openxmlformats.org/wordprocessingml/2006/main" xmlns:wne="http://schemas.microsoft.com/office/word/2006/wordml">
+  <w:p>
+    <w:pPr>
+      <w:pStyle w:val="Header"/>
+    </w:pPr>
+  </w:p>
+</w:hdr>
 </file>
 
 <file path=word/styles.xml><?xml version="1.0" encoding="utf-8"?>
@@ -7920,6 +8036,54 @@
     <w:uiPriority w:val="99"/>
     <w:semiHidden/>
     <w:unhideWhenUsed/>
+  </w:style>
+  <w:style w:type="paragraph" w:styleId="Header">
+    <w:name w:val="header"/>
+    <w:basedOn w:val="Normal"/>
+    <w:link w:val="HeaderChar"/>
+    <w:uiPriority w:val="99"/>
+    <w:semiHidden/>
+    <w:unhideWhenUsed/>
+    <w:rsid w:val="00A0342D"/>
+    <w:pPr>
+      <w:tabs>
+        <w:tab w:val="center" w:pos="4680"/>
+        <w:tab w:val="right" w:pos="9360"/>
+      </w:tabs>
+      <w:spacing w:after="0" w:line="240" w:lineRule="auto"/>
+    </w:pPr>
+  </w:style>
+  <w:style w:type="character" w:customStyle="1" w:styleId="HeaderChar">
+    <w:name w:val="Header Char"/>
+    <w:basedOn w:val="DefaultParagraphFont"/>
+    <w:link w:val="Header"/>
+    <w:uiPriority w:val="99"/>
+    <w:semiHidden/>
+    <w:rsid w:val="00A0342D"/>
+  </w:style>
+  <w:style w:type="paragraph" w:styleId="Footer">
+    <w:name w:val="footer"/>
+    <w:basedOn w:val="Normal"/>
+    <w:link w:val="FooterChar"/>
+    <w:uiPriority w:val="99"/>
+    <w:semiHidden/>
+    <w:unhideWhenUsed/>
+    <w:rsid w:val="00A0342D"/>
+    <w:pPr>
+      <w:tabs>
+        <w:tab w:val="center" w:pos="4680"/>
+        <w:tab w:val="right" w:pos="9360"/>
+      </w:tabs>
+      <w:spacing w:after="0" w:line="240" w:lineRule="auto"/>
+    </w:pPr>
+  </w:style>
+  <w:style w:type="character" w:customStyle="1" w:styleId="FooterChar">
+    <w:name w:val="Footer Char"/>
+    <w:basedOn w:val="DefaultParagraphFont"/>
+    <w:link w:val="Footer"/>
+    <w:uiPriority w:val="99"/>
+    <w:semiHidden/>
+    <w:rsid w:val="00A0342D"/>
   </w:style>
 </w:styles>
 </file>

</xml_diff>